<commit_message>
add in the documents
</commit_message>
<xml_diff>
--- a/HospitslDBReport/HospitalDB Project Report.docx
+++ b/HospitslDBReport/HospitalDB Project Report.docx
@@ -338,10 +338,7 @@
         </w:numPr>
       </w:pPr>
       <w:r>
-        <w:t>Implement</w:t>
-      </w:r>
-      <w:r>
-        <w:t xml:space="preserve"> views for reporting and aggregation.</w:t>
+        <w:t>Implement views for reporting and aggregation.</w:t>
       </w:r>
     </w:p>
     <w:p>
@@ -582,13 +579,7 @@
         <w:t>Admit as a relation</w:t>
       </w:r>
       <w:r>
-        <w:t xml:space="preserve">: Admission involves linking a patient to a room during a specific </w:t>
-      </w:r>
-      <w:r>
-        <w:t>period</w:t>
-      </w:r>
-      <w:r>
-        <w:t xml:space="preserve">. That’s why I used a separate Admit table to handle the </w:t>
+        <w:t xml:space="preserve">: Admission involves linking a patient to a room during a specific period. That’s why I used a separate Admit table to handle the </w:t>
       </w:r>
       <w:proofErr w:type="gramStart"/>
       <w:r>
@@ -1108,6 +1099,9 @@
     </w:p>
     <w:p>
       <w:r>
+        <w:rPr>
+          <w:noProof/>
+        </w:rPr>
         <w:drawing>
           <wp:anchor distT="0" distB="0" distL="114300" distR="114300" simplePos="0" relativeHeight="251658240" behindDoc="0" locked="0" layoutInCell="1" allowOverlap="1" wp14:anchorId="5FC50FC5" wp14:editId="50DE2E7E">
             <wp:simplePos x="0" y="0"/>
@@ -1179,6 +1173,9 @@
     <w:p/>
     <w:p>
       <w:r>
+        <w:rPr>
+          <w:noProof/>
+        </w:rPr>
         <w:lastRenderedPageBreak/>
         <w:drawing>
           <wp:anchor distT="0" distB="0" distL="114300" distR="114300" simplePos="0" relativeHeight="251660288" behindDoc="0" locked="0" layoutInCell="1" allowOverlap="1" wp14:anchorId="0A60F82D" wp14:editId="15615F7C">
@@ -1237,6 +1234,9 @@
         </w:drawing>
       </w:r>
       <w:r>
+        <w:rPr>
+          <w:noProof/>
+        </w:rPr>
         <w:drawing>
           <wp:anchor distT="0" distB="0" distL="114300" distR="114300" simplePos="0" relativeHeight="251659264" behindDoc="0" locked="0" layoutInCell="1" allowOverlap="1" wp14:anchorId="277B784F" wp14:editId="0310B2E6">
             <wp:simplePos x="0" y="0"/>
@@ -1319,10 +1319,7 @@
       </w:r>
       <w:proofErr w:type="gramStart"/>
       <w:r>
-        <w:t xml:space="preserve">                                                                                             </w:t>
-      </w:r>
-      <w:r>
-        <w:t xml:space="preserve">THE </w:t>
+        <w:t xml:space="preserve">                                                                                             THE </w:t>
       </w:r>
       <w:proofErr w:type="spellStart"/>
       <w:r>
@@ -1331,13 +1328,7 @@
       <w:proofErr w:type="spellEnd"/>
       <w:proofErr w:type="gramEnd"/>
       <w:r>
-        <w:t xml:space="preserve"> </w:t>
-      </w:r>
-      <w:r>
-        <w:t>2</w:t>
-      </w:r>
-      <w:r>
-        <w:t xml:space="preserve"> </w:t>
+        <w:t xml:space="preserve"> 2 </w:t>
       </w:r>
       <w:proofErr w:type="gramStart"/>
       <w:r>
@@ -6297,7 +6288,7 @@
     <w:p>
       <w:r>
         <w:pict w14:anchorId="5F919D03">
-          <v:rect id="_x0000_i1363" style="width:0;height:1.5pt" o:hralign="center" o:hrstd="t" o:hr="t" fillcolor="#a0a0a0" stroked="f"/>
+          <v:rect id="_x0000_i1025" style="width:0;height:1.5pt" o:hralign="center" o:hrstd="t" o:hr="t" fillcolor="#a0a0a0" stroked="f"/>
         </w:pict>
       </w:r>
     </w:p>
@@ -7757,159 +7748,216 @@
         <w:t xml:space="preserve"> command.</w:t>
       </w:r>
     </w:p>
+    <w:p>
+      <w:r>
+        <w:rPr>
+          <w:rFonts w:ascii="Segoe UI Emoji" w:hAnsi="Segoe UI Emoji" w:cs="Segoe UI Emoji"/>
+          <w:b/>
+          <w:bCs/>
+          <w:noProof/>
+        </w:rPr>
+        <w:drawing>
+          <wp:anchor distT="0" distB="0" distL="114300" distR="114300" simplePos="0" relativeHeight="251661312" behindDoc="0" locked="0" layoutInCell="1" allowOverlap="1" wp14:anchorId="7F500F3E" wp14:editId="61E90F41">
+            <wp:simplePos x="0" y="0"/>
+            <wp:positionH relativeFrom="margin">
+              <wp:align>left</wp:align>
+            </wp:positionH>
+            <wp:positionV relativeFrom="paragraph">
+              <wp:posOffset>97399</wp:posOffset>
+            </wp:positionV>
+            <wp:extent cx="4646284" cy="4126719"/>
+            <wp:effectExtent l="0" t="0" r="2540" b="7620"/>
+            <wp:wrapNone/>
+            <wp:docPr id="1426929211" name="Picture 1"/>
+            <wp:cNvGraphicFramePr>
+              <a:graphicFrameLocks xmlns:a="http://schemas.openxmlformats.org/drawingml/2006/main" noChangeAspect="1"/>
+            </wp:cNvGraphicFramePr>
+            <a:graphic xmlns:a="http://schemas.openxmlformats.org/drawingml/2006/main">
+              <a:graphicData uri="http://schemas.openxmlformats.org/drawingml/2006/picture">
+                <pic:pic xmlns:pic="http://schemas.openxmlformats.org/drawingml/2006/picture">
+                  <pic:nvPicPr>
+                    <pic:cNvPr id="0" name="Picture 2"/>
+                    <pic:cNvPicPr>
+                      <a:picLocks noChangeAspect="1" noChangeArrowheads="1"/>
+                    </pic:cNvPicPr>
+                  </pic:nvPicPr>
+                  <pic:blipFill>
+                    <a:blip r:embed="rId8">
+                      <a:extLst>
+                        <a:ext uri="{28A0092B-C50C-407E-A947-70E740481C1C}">
+                          <a14:useLocalDpi xmlns:a14="http://schemas.microsoft.com/office/drawing/2010/main" val="0"/>
+                        </a:ext>
+                      </a:extLst>
+                    </a:blip>
+                    <a:srcRect/>
+                    <a:stretch>
+                      <a:fillRect/>
+                    </a:stretch>
+                  </pic:blipFill>
+                  <pic:spPr bwMode="auto">
+                    <a:xfrm>
+                      <a:off x="0" y="0"/>
+                      <a:ext cx="4646284" cy="4126719"/>
+                    </a:xfrm>
+                    <a:prstGeom prst="rect">
+                      <a:avLst/>
+                    </a:prstGeom>
+                    <a:noFill/>
+                    <a:ln>
+                      <a:noFill/>
+                    </a:ln>
+                  </pic:spPr>
+                </pic:pic>
+              </a:graphicData>
+            </a:graphic>
+            <wp14:sizeRelH relativeFrom="margin">
+              <wp14:pctWidth>0</wp14:pctWidth>
+            </wp14:sizeRelH>
+            <wp14:sizeRelV relativeFrom="margin">
+              <wp14:pctHeight>0</wp14:pctHeight>
+            </wp14:sizeRelV>
+          </wp:anchor>
+        </w:drawing>
+      </w:r>
+    </w:p>
+    <w:p>
+      <w:pPr>
+        <w:rPr>
+          <w:rFonts w:ascii="Segoe UI Emoji" w:hAnsi="Segoe UI Emoji" w:cs="Segoe UI Emoji"/>
+          <w:b/>
+          <w:bCs/>
+        </w:rPr>
+      </w:pPr>
+    </w:p>
+    <w:p>
+      <w:pPr>
+        <w:rPr>
+          <w:rFonts w:ascii="Segoe UI Emoji" w:hAnsi="Segoe UI Emoji" w:cs="Segoe UI Emoji"/>
+          <w:b/>
+          <w:bCs/>
+        </w:rPr>
+      </w:pPr>
+    </w:p>
+    <w:p>
+      <w:pPr>
+        <w:rPr>
+          <w:rFonts w:ascii="Segoe UI Emoji" w:hAnsi="Segoe UI Emoji" w:cs="Segoe UI Emoji"/>
+          <w:b/>
+          <w:bCs/>
+        </w:rPr>
+      </w:pPr>
+    </w:p>
+    <w:p>
+      <w:pPr>
+        <w:rPr>
+          <w:rFonts w:ascii="Segoe UI Emoji" w:hAnsi="Segoe UI Emoji" w:cs="Segoe UI Emoji"/>
+          <w:b/>
+          <w:bCs/>
+        </w:rPr>
+      </w:pPr>
+    </w:p>
+    <w:p>
+      <w:pPr>
+        <w:rPr>
+          <w:rFonts w:ascii="Segoe UI Emoji" w:hAnsi="Segoe UI Emoji" w:cs="Segoe UI Emoji"/>
+          <w:b/>
+          <w:bCs/>
+        </w:rPr>
+      </w:pPr>
+    </w:p>
+    <w:p>
+      <w:pPr>
+        <w:rPr>
+          <w:rFonts w:ascii="Segoe UI Emoji" w:hAnsi="Segoe UI Emoji" w:cs="Segoe UI Emoji"/>
+          <w:b/>
+          <w:bCs/>
+        </w:rPr>
+      </w:pPr>
+    </w:p>
+    <w:p>
+      <w:pPr>
+        <w:rPr>
+          <w:rFonts w:ascii="Segoe UI Emoji" w:hAnsi="Segoe UI Emoji" w:cs="Segoe UI Emoji"/>
+          <w:b/>
+          <w:bCs/>
+        </w:rPr>
+      </w:pPr>
+    </w:p>
+    <w:p>
+      <w:pPr>
+        <w:rPr>
+          <w:rFonts w:ascii="Segoe UI Emoji" w:hAnsi="Segoe UI Emoji" w:cs="Segoe UI Emoji"/>
+          <w:b/>
+          <w:bCs/>
+        </w:rPr>
+      </w:pPr>
+    </w:p>
+    <w:p>
+      <w:pPr>
+        <w:rPr>
+          <w:rFonts w:ascii="Segoe UI Emoji" w:hAnsi="Segoe UI Emoji" w:cs="Segoe UI Emoji"/>
+          <w:b/>
+          <w:bCs/>
+        </w:rPr>
+      </w:pPr>
+    </w:p>
+    <w:p>
+      <w:pPr>
+        <w:rPr>
+          <w:rFonts w:ascii="Segoe UI Emoji" w:hAnsi="Segoe UI Emoji" w:cs="Segoe UI Emoji"/>
+          <w:b/>
+          <w:bCs/>
+        </w:rPr>
+      </w:pPr>
+    </w:p>
+    <w:p>
+      <w:pPr>
+        <w:rPr>
+          <w:rFonts w:ascii="Segoe UI Emoji" w:hAnsi="Segoe UI Emoji" w:cs="Segoe UI Emoji"/>
+          <w:b/>
+          <w:bCs/>
+        </w:rPr>
+      </w:pPr>
+    </w:p>
+    <w:p>
+      <w:pPr>
+        <w:rPr>
+          <w:rFonts w:ascii="Segoe UI Emoji" w:hAnsi="Segoe UI Emoji" w:cs="Segoe UI Emoji"/>
+          <w:b/>
+          <w:bCs/>
+        </w:rPr>
+      </w:pPr>
+    </w:p>
+    <w:p>
+      <w:r>
+        <w:rPr>
+          <w:b/>
+          <w:bCs/>
+        </w:rPr>
+        <w:t xml:space="preserve">Error Section </w:t>
+      </w:r>
+      <w:r>
+        <w:rPr>
+          <w:b/>
+          <w:bCs/>
+        </w:rPr>
+        <w:t>that I get in implementation</w:t>
+      </w:r>
+    </w:p>
     <w:p/>
     <w:p>
       <w:pPr>
         <w:rPr>
-          <w:rFonts w:ascii="Segoe UI Emoji" w:hAnsi="Segoe UI Emoji" w:cs="Segoe UI Emoji"/>
-          <w:b/>
-          <w:bCs/>
-        </w:rPr>
-      </w:pPr>
-    </w:p>
-    <w:p>
-      <w:pPr>
-        <w:rPr>
-          <w:rFonts w:ascii="Segoe UI Emoji" w:hAnsi="Segoe UI Emoji" w:cs="Segoe UI Emoji"/>
-          <w:b/>
-          <w:bCs/>
-        </w:rPr>
-      </w:pPr>
-    </w:p>
-    <w:p>
-      <w:pPr>
-        <w:rPr>
-          <w:rFonts w:ascii="Segoe UI Emoji" w:hAnsi="Segoe UI Emoji" w:cs="Segoe UI Emoji"/>
-          <w:b/>
-          <w:bCs/>
-        </w:rPr>
-      </w:pPr>
-    </w:p>
-    <w:p>
-      <w:pPr>
-        <w:rPr>
-          <w:rFonts w:ascii="Segoe UI Emoji" w:hAnsi="Segoe UI Emoji" w:cs="Segoe UI Emoji"/>
-          <w:b/>
-          <w:bCs/>
-        </w:rPr>
-      </w:pPr>
-    </w:p>
-    <w:p>
-      <w:pPr>
-        <w:rPr>
-          <w:rFonts w:ascii="Segoe UI Emoji" w:hAnsi="Segoe UI Emoji" w:cs="Segoe UI Emoji"/>
-          <w:b/>
-          <w:bCs/>
-        </w:rPr>
-      </w:pPr>
-    </w:p>
-    <w:p>
-      <w:pPr>
-        <w:rPr>
-          <w:rFonts w:ascii="Segoe UI Emoji" w:hAnsi="Segoe UI Emoji" w:cs="Segoe UI Emoji"/>
-          <w:b/>
-          <w:bCs/>
-        </w:rPr>
-      </w:pPr>
-    </w:p>
-    <w:p>
-      <w:pPr>
-        <w:rPr>
-          <w:rFonts w:ascii="Segoe UI Emoji" w:hAnsi="Segoe UI Emoji" w:cs="Segoe UI Emoji"/>
-          <w:b/>
-          <w:bCs/>
-        </w:rPr>
-      </w:pPr>
-    </w:p>
-    <w:p>
-      <w:pPr>
-        <w:rPr>
-          <w:rFonts w:ascii="Segoe UI Emoji" w:hAnsi="Segoe UI Emoji" w:cs="Segoe UI Emoji"/>
-          <w:b/>
-          <w:bCs/>
-        </w:rPr>
-      </w:pPr>
-    </w:p>
-    <w:p>
-      <w:pPr>
-        <w:rPr>
-          <w:rFonts w:ascii="Segoe UI Emoji" w:hAnsi="Segoe UI Emoji" w:cs="Segoe UI Emoji"/>
-          <w:b/>
-          <w:bCs/>
-        </w:rPr>
-      </w:pPr>
-    </w:p>
-    <w:p>
-      <w:pPr>
-        <w:rPr>
-          <w:rFonts w:ascii="Segoe UI Emoji" w:hAnsi="Segoe UI Emoji" w:cs="Segoe UI Emoji"/>
-          <w:b/>
-          <w:bCs/>
-        </w:rPr>
-      </w:pPr>
-    </w:p>
-    <w:p>
-      <w:pPr>
-        <w:rPr>
-          <w:rFonts w:ascii="Segoe UI Emoji" w:hAnsi="Segoe UI Emoji" w:cs="Segoe UI Emoji"/>
-          <w:b/>
-          <w:bCs/>
-        </w:rPr>
-      </w:pPr>
-    </w:p>
-    <w:p>
-      <w:pPr>
-        <w:rPr>
-          <w:rFonts w:ascii="Segoe UI Emoji" w:hAnsi="Segoe UI Emoji" w:cs="Segoe UI Emoji"/>
-          <w:b/>
-          <w:bCs/>
-        </w:rPr>
-      </w:pPr>
-    </w:p>
-    <w:p>
-      <w:r>
-        <w:rPr>
-          <w:b/>
-          <w:bCs/>
-        </w:rPr>
-        <w:t xml:space="preserve">Error Section </w:t>
-      </w:r>
-      <w:r>
-        <w:rPr>
-          <w:b/>
-          <w:bCs/>
-        </w:rPr>
-        <w:t>that I get in implementation</w:t>
-      </w:r>
-    </w:p>
-    <w:p/>
-    <w:p>
-      <w:pPr>
-        <w:rPr>
-          <w:b/>
-          <w:bCs/>
-        </w:rPr>
-      </w:pPr>
-      <w:r>
-        <w:rPr>
-          <w:b/>
-          <w:bCs/>
-        </w:rPr>
-        <w:t xml:space="preserve">1. Error: Data </w:t>
-      </w:r>
-      <w:r>
-        <w:rPr>
-          <w:b/>
-          <w:bCs/>
-        </w:rPr>
-        <w:t>types of</w:t>
-      </w:r>
-      <w:r>
-        <w:rPr>
-          <w:b/>
-          <w:bCs/>
-        </w:rPr>
-        <w:t xml:space="preserve"> text and varchar are incompatible in the equal to operator</w:t>
+          <w:b/>
+          <w:bCs/>
+        </w:rPr>
+      </w:pPr>
+      <w:r>
+        <w:rPr>
+          <w:b/>
+          <w:bCs/>
+        </w:rPr>
+        <w:t>1. Error: Data types of text and varchar are incompatible in the equal to operator</w:t>
       </w:r>
     </w:p>
     <w:p>
@@ -8012,13 +8060,7 @@
     </w:p>
     <w:p>
       <w:r>
-        <w:t xml:space="preserve">The data </w:t>
-      </w:r>
-      <w:r>
-        <w:t>types of</w:t>
-      </w:r>
-      <w:r>
-        <w:t xml:space="preserve"> text and varchar are </w:t>
+        <w:t xml:space="preserve">The data types of text and varchar are </w:t>
       </w:r>
       <w:proofErr w:type="gramStart"/>
       <w:r>
@@ -14136,6 +14178,7 @@
   <w:style w:type="character" w:default="1" w:styleId="DefaultParagraphFont">
     <w:name w:val="Default Paragraph Font"/>
     <w:uiPriority w:val="1"/>
+    <w:semiHidden/>
     <w:unhideWhenUsed/>
   </w:style>
   <w:style w:type="table" w:default="1" w:styleId="TableNormal">

</xml_diff>